<commit_message>
Minor changes to the new File Download page
</commit_message>
<xml_diff>
--- a/cron/certificate-template/eid-e.docx
+++ b/cron/certificate-template/eid-e.docx
@@ -25,7 +25,7 @@
         </w:trPr>
         <w:tc>
           <w:tcPr>
-            <w:tcW w:w="14602" w:type="dxa"/>
+            <w:tcW w:w="14601" w:type="dxa"/>
             <w:vAlign w:val="center"/>
           </w:tcPr>
           <w:p>
@@ -35,14 +35,14 @@
               <w:jc w:val="center"/>
               <w:rPr>
                 <w:rFonts w:ascii="Cambria" w:hAnsi="Cambria"/>
-                <w:sz w:val="36"/>
+                <w:sz w:val="32"/>
                 <w:szCs w:val="36"/>
               </w:rPr>
             </w:pPr>
             <w:r>
               <w:rPr>
                 <w:rFonts w:ascii="Cambria" w:hAnsi="Cambria"/>
-                <w:sz w:val="36"/>
+                <w:sz w:val="32"/>
                 <w:szCs w:val="36"/>
               </w:rPr>
               <w:t>The International Laboratory Branch</w:t>
@@ -55,14 +55,14 @@
               <w:jc w:val="center"/>
               <w:rPr>
                 <w:rFonts w:ascii="Cambria" w:hAnsi="Cambria"/>
-                <w:sz w:val="36"/>
+                <w:sz w:val="32"/>
                 <w:szCs w:val="36"/>
               </w:rPr>
             </w:pPr>
             <w:r>
               <w:rPr>
                 <w:rFonts w:ascii="Cambria" w:hAnsi="Cambria"/>
-                <w:sz w:val="36"/>
+                <w:sz w:val="32"/>
                 <w:szCs w:val="36"/>
               </w:rPr>
               <w:t>Division of Global HIV and TB</w:t>
@@ -75,14 +75,14 @@
               <w:jc w:val="center"/>
               <w:rPr>
                 <w:rFonts w:ascii="Cambria" w:hAnsi="Cambria"/>
-                <w:sz w:val="36"/>
+                <w:sz w:val="32"/>
                 <w:szCs w:val="36"/>
               </w:rPr>
             </w:pPr>
             <w:r>
               <w:rPr>
                 <w:rFonts w:ascii="Cambria" w:hAnsi="Cambria"/>
-                <w:sz w:val="36"/>
+                <w:sz w:val="32"/>
                 <w:szCs w:val="36"/>
               </w:rPr>
               <w:t>Centers for Disease Control and Prevention</w:t>
@@ -96,14 +96,14 @@
               <w:jc w:val="center"/>
               <w:rPr>
                 <w:rFonts w:ascii="Cambria" w:hAnsi="Cambria"/>
-                <w:sz w:val="36"/>
+                <w:sz w:val="32"/>
                 <w:szCs w:val="36"/>
               </w:rPr>
             </w:pPr>
             <w:r>
               <w:rPr>
                 <w:rFonts w:ascii="Cambria" w:hAnsi="Cambria"/>
-                <w:sz w:val="36"/>
+                <w:sz w:val="32"/>
                 <w:szCs w:val="36"/>
               </w:rPr>
               <w:t>Awards</w:t>
@@ -114,23 +114,21 @@
               <w:spacing w:line="360" w:lineRule="auto"/>
               <w:rPr>
                 <w:rFonts w:ascii="Cambria" w:hAnsi="Cambria"/>
-                <w:sz w:val="38"/>
+                <w:sz w:val="36"/>
                 <w:szCs w:val="38"/>
               </w:rPr>
             </w:pPr>
-            <w:bookmarkStart w:id="0" w:name="_GoBack"/>
             <w:r>
               <w:rPr>
                 <w:rFonts w:ascii="Cambria" w:hAnsi="Cambria"/>
                 <w:b/>
                 <w:color w:val="000000" w:themeColor="text1"/>
-                <w:sz w:val="38"/>
+                <w:sz w:val="36"/>
                 <w:szCs w:val="38"/>
               </w:rPr>
               <w:t>${LABNAME}</w:t>
             </w:r>
           </w:p>
-          <w:bookmarkEnd w:id="0"/>
           <w:p>
             <w:pPr>
               <w:pStyle w:val="Signature"/>
@@ -138,14 +136,14 @@
               <w:jc w:val="center"/>
               <w:rPr>
                 <w:rFonts w:ascii="Cambria" w:hAnsi="Cambria"/>
-                <w:sz w:val="40"/>
+                <w:sz w:val="32"/>
                 <w:szCs w:val="40"/>
               </w:rPr>
             </w:pPr>
             <w:r>
               <w:rPr>
                 <w:rFonts w:ascii="Cambria" w:hAnsi="Cambria"/>
-                <w:sz w:val="40"/>
+                <w:sz w:val="32"/>
                 <w:szCs w:val="40"/>
               </w:rPr>
               <w:t xml:space="preserve">For Outstanding Performance </w:t>
@@ -158,14 +156,14 @@
               <w:jc w:val="center"/>
               <w:rPr>
                 <w:rFonts w:ascii="Cambria" w:hAnsi="Cambria"/>
-                <w:sz w:val="40"/>
+                <w:sz w:val="32"/>
                 <w:szCs w:val="40"/>
               </w:rPr>
             </w:pPr>
             <w:r>
               <w:rPr>
                 <w:rFonts w:ascii="Cambria" w:hAnsi="Cambria"/>
-                <w:sz w:val="40"/>
+                <w:sz w:val="32"/>
                 <w:szCs w:val="40"/>
               </w:rPr>
               <w:t>I</w:t>
@@ -173,7 +171,7 @@
             <w:r>
               <w:rPr>
                 <w:rFonts w:ascii="Cambria" w:hAnsi="Cambria"/>
-                <w:sz w:val="40"/>
+                <w:sz w:val="32"/>
                 <w:szCs w:val="40"/>
               </w:rPr>
               <w:t xml:space="preserve">n the </w:t>
@@ -182,48 +180,16 @@
               <w:rPr>
                 <w:rFonts w:ascii="Cambria" w:hAnsi="Cambria"/>
                 <w:b/>
-                <w:sz w:val="40"/>
+                <w:sz w:val="32"/>
                 <w:szCs w:val="40"/>
               </w:rPr>
-              <w:t xml:space="preserve">2016 </w:t>
+              <w:t>2017</w:t>
             </w:r>
             <w:r>
               <w:rPr>
                 <w:rFonts w:ascii="Cambria" w:hAnsi="Cambria"/>
                 <w:b/>
-                <w:sz w:val="40"/>
-                <w:szCs w:val="40"/>
-              </w:rPr>
-              <w:t>HIV-</w:t>
-            </w:r>
-            <w:proofErr w:type="gramStart"/>
-            <w:r>
-              <w:rPr>
-                <w:rFonts w:ascii="Cambria" w:hAnsi="Cambria"/>
-                <w:b/>
-                <w:sz w:val="40"/>
-                <w:szCs w:val="40"/>
-              </w:rPr>
-              <w:t xml:space="preserve">1 </w:t>
-            </w:r>
-            <w:r>
-              <w:t xml:space="preserve"> </w:t>
-            </w:r>
-            <w:r>
-              <w:rPr>
-                <w:rFonts w:ascii="Cambria" w:hAnsi="Cambria"/>
-                <w:b/>
-                <w:sz w:val="40"/>
-                <w:szCs w:val="40"/>
-              </w:rPr>
-              <w:t>Qualitative</w:t>
-            </w:r>
-            <w:proofErr w:type="gramEnd"/>
-            <w:r>
-              <w:rPr>
-                <w:rFonts w:ascii="Cambria" w:hAnsi="Cambria"/>
-                <w:b/>
-                <w:sz w:val="40"/>
+                <w:sz w:val="32"/>
                 <w:szCs w:val="40"/>
               </w:rPr>
               <w:t xml:space="preserve"> </w:t>
@@ -232,7 +198,31 @@
               <w:rPr>
                 <w:rFonts w:ascii="Cambria" w:hAnsi="Cambria"/>
                 <w:b/>
-                <w:sz w:val="40"/>
+                <w:sz w:val="32"/>
+                <w:szCs w:val="40"/>
+              </w:rPr>
+              <w:t xml:space="preserve">HIV-1 </w:t>
+            </w:r>
+            <w:r>
+              <w:rPr>
+                <w:sz w:val="22"/>
+              </w:rPr>
+              <w:t xml:space="preserve"> </w:t>
+            </w:r>
+            <w:r>
+              <w:rPr>
+                <w:rFonts w:ascii="Cambria" w:hAnsi="Cambria"/>
+                <w:b/>
+                <w:sz w:val="32"/>
+                <w:szCs w:val="40"/>
+              </w:rPr>
+              <w:t xml:space="preserve">Qualitative </w:t>
+            </w:r>
+            <w:r>
+              <w:rPr>
+                <w:rFonts w:ascii="Cambria" w:hAnsi="Cambria"/>
+                <w:b/>
+                <w:sz w:val="32"/>
                 <w:szCs w:val="40"/>
               </w:rPr>
               <w:t>Proficiency Testing Program</w:t>
@@ -245,7 +235,7 @@
               <w:jc w:val="center"/>
               <w:rPr>
                 <w:rFonts w:ascii="Cambria" w:hAnsi="Cambria"/>
-                <w:sz w:val="40"/>
+                <w:sz w:val="32"/>
                 <w:szCs w:val="40"/>
               </w:rPr>
             </w:pPr>
@@ -253,7 +243,7 @@
               <w:rPr>
                 <w:rFonts w:ascii="Cambria" w:hAnsi="Cambria"/>
                 <w:bCs/>
-                <w:sz w:val="40"/>
+                <w:sz w:val="32"/>
                 <w:szCs w:val="40"/>
               </w:rPr>
               <w:t xml:space="preserve">for </w:t>
@@ -262,7 +252,7 @@
               <w:rPr>
                 <w:rFonts w:ascii="Cambria" w:hAnsi="Cambria"/>
                 <w:bCs/>
-                <w:sz w:val="40"/>
+                <w:sz w:val="32"/>
                 <w:szCs w:val="40"/>
               </w:rPr>
               <w:t>Early Infant Diagnostic Test</w:t>
@@ -271,7 +261,7 @@
               <w:rPr>
                 <w:rFonts w:ascii="Cambria" w:hAnsi="Cambria"/>
                 <w:bCs/>
-                <w:sz w:val="40"/>
+                <w:sz w:val="32"/>
                 <w:szCs w:val="40"/>
               </w:rPr>
               <w:t xml:space="preserve"> using Dried Blood Spots</w:t>
@@ -283,7 +273,7 @@
               <w:ind w:left="-540"/>
               <w:jc w:val="center"/>
               <w:rPr>
-                <w:sz w:val="22"/>
+                <w:sz w:val="21"/>
                 <w:szCs w:val="22"/>
               </w:rPr>
             </w:pPr>
@@ -320,7 +310,7 @@
                     <w:rPr>
                       <w:rFonts w:ascii="Cambria" w:hAnsi="Cambria"/>
                       <w:b/>
-                      <w:sz w:val="28"/>
+                      <w:sz w:val="24"/>
                       <w:szCs w:val="28"/>
                       <w:u w:val="single"/>
                     </w:rPr>
@@ -329,12 +319,14 @@
                     <w:rPr>
                       <w:rFonts w:ascii="Cambria" w:hAnsi="Cambria"/>
                       <w:b/>
-                      <w:sz w:val="28"/>
+                      <w:sz w:val="24"/>
                       <w:szCs w:val="28"/>
                       <w:u w:val="single"/>
                     </w:rPr>
-                    <w:t>24 January 2017</w:t>
+                    <w:t>09 January 2018</w:t>
                   </w:r>
+                  <w:bookmarkStart w:id="0" w:name="_GoBack"/>
+                  <w:bookmarkEnd w:id="0"/>
                 </w:p>
                 <w:p>
                   <w:pPr>
@@ -343,89 +335,190 @@
                     <w:ind w:left="0"/>
                     <w:jc w:val="center"/>
                     <w:rPr>
-                      <w:sz w:val="24"/>
+                      <w:sz w:val="22"/>
                       <w:szCs w:val="24"/>
                     </w:rPr>
                   </w:pPr>
                   <w:r>
                     <w:rPr>
                       <w:noProof/>
-                      <w:sz w:val="24"/>
+                      <w:sz w:val="22"/>
                       <w:szCs w:val="24"/>
                       <w:lang w:eastAsia="en-US"/>
                     </w:rPr>
-                    <w:drawing>
-                      <wp:anchor distT="0" distB="0" distL="114300" distR="114300" simplePos="0" relativeHeight="251675135" behindDoc="0" locked="0" layoutInCell="1" allowOverlap="1" wp14:anchorId="4B62D3B2" wp14:editId="29603AEB">
-                        <wp:simplePos x="0" y="0"/>
-                        <wp:positionH relativeFrom="column">
-                          <wp:posOffset>7487285</wp:posOffset>
-                        </wp:positionH>
-                        <wp:positionV relativeFrom="paragraph">
-                          <wp:posOffset>453390</wp:posOffset>
-                        </wp:positionV>
-                        <wp:extent cx="1066800" cy="1207135"/>
-                        <wp:effectExtent l="0" t="0" r="0" b="0"/>
-                        <wp:wrapNone/>
-                        <wp:docPr id="3812" name="Picture 13"/>
-                        <wp:cNvGraphicFramePr>
-                          <a:graphicFrameLocks xmlns:a="http://schemas.openxmlformats.org/drawingml/2006/main" noChangeAspect="1"/>
-                        </wp:cNvGraphicFramePr>
-                        <a:graphic xmlns:a="http://schemas.openxmlformats.org/drawingml/2006/main">
-                          <a:graphicData uri="http://schemas.openxmlformats.org/drawingml/2006/picture">
-                            <pic:pic xmlns:pic="http://schemas.openxmlformats.org/drawingml/2006/picture">
-                              <pic:nvPicPr>
-                                <pic:cNvPr id="3812" name="Picture 13"/>
-                                <pic:cNvPicPr>
-                                  <a:picLocks noChangeAspect="1"/>
-                                </pic:cNvPicPr>
-                              </pic:nvPicPr>
-                              <pic:blipFill>
-                                <a:blip r:embed="rId9" cstate="print">
-                                  <a:extLst>
-                                    <a:ext uri="{28A0092B-C50C-407E-A947-70E740481C1C}">
-                                      <a14:useLocalDpi xmlns:a14="http://schemas.microsoft.com/office/drawing/2010/main" val="0"/>
-                                    </a:ext>
-                                  </a:extLst>
-                                </a:blip>
-                                <a:stretch>
-                                  <a:fillRect/>
-                                </a:stretch>
-                              </pic:blipFill>
-                              <pic:spPr>
-                                <a:xfrm>
-                                  <a:off x="0" y="0"/>
-                                  <a:ext cx="1066800" cy="1207135"/>
-                                </a:xfrm>
-                                <a:prstGeom prst="rect">
-                                  <a:avLst/>
-                                </a:prstGeom>
-                              </pic:spPr>
-                            </pic:pic>
-                          </a:graphicData>
-                        </a:graphic>
-                      </wp:anchor>
-                    </w:drawing>
+                    <mc:AlternateContent>
+                      <mc:Choice Requires="wpg">
+                        <w:drawing>
+                          <wp:anchor distT="0" distB="0" distL="114300" distR="114300" simplePos="0" relativeHeight="251673087" behindDoc="0" locked="0" layoutInCell="1" allowOverlap="1" wp14:anchorId="26E6C3C8" wp14:editId="60016823">
+                            <wp:simplePos x="0" y="0"/>
+                            <wp:positionH relativeFrom="column">
+                              <wp:posOffset>221920</wp:posOffset>
+                            </wp:positionH>
+                            <wp:positionV relativeFrom="paragraph">
+                              <wp:posOffset>392265</wp:posOffset>
+                            </wp:positionV>
+                            <wp:extent cx="2164789" cy="1104900"/>
+                            <wp:effectExtent l="0" t="0" r="6985" b="0"/>
+                            <wp:wrapNone/>
+                            <wp:docPr id="10" name="Group 10"/>
+                            <wp:cNvGraphicFramePr/>
+                            <a:graphic xmlns:a="http://schemas.openxmlformats.org/drawingml/2006/main">
+                              <a:graphicData uri="http://schemas.microsoft.com/office/word/2010/wordprocessingGroup">
+                                <wpg:wgp>
+                                  <wpg:cNvGrpSpPr/>
+                                  <wpg:grpSpPr>
+                                    <a:xfrm>
+                                      <a:off x="0" y="0"/>
+                                      <a:ext cx="2164789" cy="1104900"/>
+                                      <a:chOff x="0" y="0"/>
+                                      <a:chExt cx="2010551" cy="1104900"/>
+                                    </a:xfrm>
+                                  </wpg:grpSpPr>
+                                  <pic:pic xmlns:pic="http://schemas.openxmlformats.org/drawingml/2006/picture">
+                                    <pic:nvPicPr>
+                                      <pic:cNvPr id="3809" name="Picture 1"/>
+                                      <pic:cNvPicPr>
+                                        <a:picLocks noChangeAspect="1"/>
+                                      </pic:cNvPicPr>
+                                    </pic:nvPicPr>
+                                    <pic:blipFill>
+                                      <a:blip r:embed="rId9" cstate="print">
+                                        <a:duotone>
+                                          <a:schemeClr val="accent3">
+                                            <a:shade val="45000"/>
+                                            <a:satMod val="135000"/>
+                                          </a:schemeClr>
+                                          <a:prstClr val="white"/>
+                                        </a:duotone>
+                                        <a:extLst>
+                                          <a:ext uri="{28A0092B-C50C-407E-A947-70E740481C1C}">
+                                            <a14:useLocalDpi xmlns:a14="http://schemas.microsoft.com/office/drawing/2010/main" val="0"/>
+                                          </a:ext>
+                                        </a:extLst>
+                                      </a:blip>
+                                      <a:stretch>
+                                        <a:fillRect/>
+                                      </a:stretch>
+                                    </pic:blipFill>
+                                    <pic:spPr>
+                                      <a:xfrm>
+                                        <a:off x="0" y="0"/>
+                                        <a:ext cx="984250" cy="1104900"/>
+                                      </a:xfrm>
+                                      <a:prstGeom prst="rect">
+                                        <a:avLst/>
+                                      </a:prstGeom>
+                                    </pic:spPr>
+                                  </pic:pic>
+                                  <pic:pic xmlns:pic="http://schemas.openxmlformats.org/drawingml/2006/picture">
+                                    <pic:nvPicPr>
+                                      <pic:cNvPr id="3810" name="Picture 12"/>
+                                      <pic:cNvPicPr>
+                                        <a:picLocks noChangeAspect="1"/>
+                                      </pic:cNvPicPr>
+                                    </pic:nvPicPr>
+                                    <pic:blipFill>
+                                      <a:blip r:embed="rId10" cstate="print">
+                                        <a:duotone>
+                                          <a:schemeClr val="accent3">
+                                            <a:shade val="45000"/>
+                                            <a:satMod val="135000"/>
+                                          </a:schemeClr>
+                                          <a:prstClr val="white"/>
+                                        </a:duotone>
+                                        <a:extLst>
+                                          <a:ext uri="{BEBA8EAE-BF5A-486C-A8C5-ECC9F3942E4B}">
+                                            <a14:imgProps xmlns:a14="http://schemas.microsoft.com/office/drawing/2010/main">
+                                              <a14:imgLayer r:embed="rId11">
+                                                <a14:imgEffect>
+                                                  <a14:brightnessContrast contrast="-40000"/>
+                                                </a14:imgEffect>
+                                              </a14:imgLayer>
+                                            </a14:imgProps>
+                                          </a:ext>
+                                          <a:ext uri="{28A0092B-C50C-407E-A947-70E740481C1C}">
+                                            <a14:useLocalDpi xmlns:a14="http://schemas.microsoft.com/office/drawing/2010/main" val="0"/>
+                                          </a:ext>
+                                        </a:extLst>
+                                      </a:blip>
+                                      <a:stretch>
+                                        <a:fillRect/>
+                                      </a:stretch>
+                                    </pic:blipFill>
+                                    <pic:spPr>
+                                      <a:xfrm>
+                                        <a:off x="1104406" y="237507"/>
+                                        <a:ext cx="906145" cy="619125"/>
+                                      </a:xfrm>
+                                      <a:prstGeom prst="rect">
+                                        <a:avLst/>
+                                      </a:prstGeom>
+                                    </pic:spPr>
+                                  </pic:pic>
+                                </wpg:wgp>
+                              </a:graphicData>
+                            </a:graphic>
+                            <wp14:sizeRelH relativeFrom="margin">
+                              <wp14:pctWidth>0</wp14:pctWidth>
+                            </wp14:sizeRelH>
+                          </wp:anchor>
+                        </w:drawing>
+                      </mc:Choice>
+                      <mc:Fallback xmlns:w16se="http://schemas.microsoft.com/office/word/2015/wordml/symex" xmlns:cx1="http://schemas.microsoft.com/office/drawing/2015/9/8/chartex" xmlns:cx="http://schemas.microsoft.com/office/drawing/2014/chartex">
+                        <w:pict>
+                          <v:group w14:anchorId="64F5F5CD" id="Group 10" o:spid="_x0000_s1026" style="position:absolute;margin-left:17.45pt;margin-top:30.9pt;width:170.45pt;height:87pt;z-index:251673087;mso-width-relative:margin" coordsize="20105,11049" o:gfxdata="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">
+                            <v:shapetype id="_x0000_t75" coordsize="21600,21600" o:spt="75" o:preferrelative="t" path="m@4@5l@4@11@9@11@9@5xe" filled="f" stroked="f">
+                              <v:stroke joinstyle="miter"/>
+                              <v:formulas>
+                                <v:f eqn="if lineDrawn pixelLineWidth 0"/>
+                                <v:f eqn="sum @0 1 0"/>
+                                <v:f eqn="sum 0 0 @1"/>
+                                <v:f eqn="prod @2 1 2"/>
+                                <v:f eqn="prod @3 21600 pixelWidth"/>
+                                <v:f eqn="prod @3 21600 pixelHeight"/>
+                                <v:f eqn="sum @0 0 1"/>
+                                <v:f eqn="prod @6 1 2"/>
+                                <v:f eqn="prod @7 21600 pixelWidth"/>
+                                <v:f eqn="sum @8 21600 0"/>
+                                <v:f eqn="prod @7 21600 pixelHeight"/>
+                                <v:f eqn="sum @10 21600 0"/>
+                              </v:formulas>
+                              <v:path o:extrusionok="f" gradientshapeok="t" o:connecttype="rect"/>
+                              <o:lock v:ext="edit" aspectratio="t"/>
+                            </v:shapetype>
+                            <v:shape id="Picture 1" o:spid="_x0000_s1027" type="#_x0000_t75" style="position:absolute;width:9842;height:11049;visibility:visible;mso-wrap-style:square" o:gfxdata="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">
+                              <v:imagedata r:id="rId12" o:title="" recolortarget="#002e4f [1446]"/>
+                              <v:path arrowok="t"/>
+                            </v:shape>
+                            <v:shape id="Picture 12" o:spid="_x0000_s1028" type="#_x0000_t75" style="position:absolute;left:11044;top:2375;width:9061;height:6191;visibility:visible;mso-wrap-style:square" o:gfxdata="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">
+                              <v:imagedata r:id="rId13" o:title="" recolortarget="#002e4f [1446]"/>
+                              <v:path arrowok="t"/>
+                            </v:shape>
+                          </v:group>
+                        </w:pict>
+                      </mc:Fallback>
+                    </mc:AlternateContent>
                   </w:r>
                   <w:r>
                     <w:rPr>
                       <w:noProof/>
-                      <w:sz w:val="24"/>
+                      <w:sz w:val="22"/>
                       <w:szCs w:val="24"/>
                       <w:lang w:eastAsia="en-US"/>
                     </w:rPr>
                     <mc:AlternateContent>
                       <mc:Choice Requires="wps">
                         <w:drawing>
-                          <wp:anchor distT="0" distB="0" distL="114300" distR="114300" simplePos="0" relativeHeight="251676159" behindDoc="0" locked="0" layoutInCell="1" allowOverlap="1" wp14:anchorId="6BC10862" wp14:editId="676B8E96">
+                          <wp:anchor distT="0" distB="0" distL="114300" distR="114300" simplePos="0" relativeHeight="251676159" behindDoc="0" locked="0" layoutInCell="1" allowOverlap="1" wp14:anchorId="6BC10862" wp14:editId="6459AE86">
                             <wp:simplePos x="0" y="0"/>
                             <wp:positionH relativeFrom="column">
-                              <wp:posOffset>2653030</wp:posOffset>
+                              <wp:posOffset>2355215</wp:posOffset>
                             </wp:positionH>
                             <wp:positionV relativeFrom="page">
-                              <wp:posOffset>634365</wp:posOffset>
+                              <wp:posOffset>736270</wp:posOffset>
                             </wp:positionV>
-                            <wp:extent cx="4310380" cy="1251585"/>
-                            <wp:effectExtent l="0" t="0" r="0" b="5715"/>
+                            <wp:extent cx="4310380" cy="1310640"/>
+                            <wp:effectExtent l="0" t="0" r="0" b="3810"/>
                             <wp:wrapSquare wrapText="bothSides"/>
                             <wp:docPr id="217" name="Text Box 2"/>
                             <wp:cNvGraphicFramePr>
@@ -440,7 +533,7 @@
                                   <wps:spPr bwMode="auto">
                                     <a:xfrm>
                                       <a:off x="0" y="0"/>
-                                      <a:ext cx="4310380" cy="1251585"/>
+                                      <a:ext cx="4310380" cy="1310640"/>
                                     </a:xfrm>
                                     <a:prstGeom prst="rect">
                                       <a:avLst/>
@@ -460,6 +553,7 @@
                                       <w:p>
                                         <w:pPr>
                                           <w:pStyle w:val="Signature"/>
+                                          <w:ind w:left="-90"/>
                                           <w:jc w:val="center"/>
                                           <w:rPr>
                                             <w:rFonts w:ascii="Cambria" w:hAnsi="Cambria"/>
@@ -468,22 +562,105 @@
                                             <w:szCs w:val="24"/>
                                           </w:rPr>
                                         </w:pPr>
+                                        <w:r>
+                                          <w:rPr>
+                                            <w:noProof/>
+                                            <w:lang w:eastAsia="en-US"/>
+                                          </w:rPr>
+                                          <w:drawing>
+                                            <wp:inline distT="0" distB="0" distL="0" distR="0" wp14:anchorId="3D54D679" wp14:editId="3BD4AD6F">
+                                              <wp:extent cx="1691640" cy="332509"/>
+                                              <wp:effectExtent l="0" t="0" r="3810" b="0"/>
+                                              <wp:docPr id="8" name="Picture 8"/>
+                                              <wp:cNvGraphicFramePr/>
+                                              <a:graphic xmlns:a="http://schemas.openxmlformats.org/drawingml/2006/main">
+                                                <a:graphicData uri="http://schemas.openxmlformats.org/drawingml/2006/picture">
+                                                  <pic:pic xmlns:pic="http://schemas.openxmlformats.org/drawingml/2006/picture">
+                                                    <pic:nvPicPr>
+                                                      <pic:cNvPr id="3817" name="Picture 3817"/>
+                                                      <pic:cNvPicPr/>
+                                                    </pic:nvPicPr>
+                                                    <pic:blipFill>
+                                                      <a:blip r:embed="rId14">
+                                                        <a:grayscl/>
+                                                        <a:extLst>
+                                                          <a:ext uri="{28A0092B-C50C-407E-A947-70E740481C1C}">
+                                                            <a14:useLocalDpi xmlns:a14="http://schemas.microsoft.com/office/drawing/2010/main" val="0"/>
+                                                          </a:ext>
+                                                        </a:extLst>
+                                                      </a:blip>
+                                                      <a:stretch>
+                                                        <a:fillRect/>
+                                                      </a:stretch>
+                                                    </pic:blipFill>
+                                                    <pic:spPr>
+                                                      <a:xfrm>
+                                                        <a:off x="0" y="0"/>
+                                                        <a:ext cx="1703804" cy="334900"/>
+                                                      </a:xfrm>
+                                                      <a:prstGeom prst="rect">
+                                                        <a:avLst/>
+                                                      </a:prstGeom>
+                                                    </pic:spPr>
+                                                  </pic:pic>
+                                                </a:graphicData>
+                                              </a:graphic>
+                                            </wp:inline>
+                                          </w:drawing>
+                                        </w:r>
+                                        <w:r>
+                                          <w:rPr>
+                                            <w:noProof/>
+                                            <w:lang w:eastAsia="en-US"/>
+                                          </w:rPr>
+                                          <w:t xml:space="preserve">       </w:t>
+                                        </w:r>
+                                        <w:r>
+                                          <w:rPr>
+                                            <w:noProof/>
+                                            <w:lang w:eastAsia="en-US"/>
+                                          </w:rPr>
+                                          <w:drawing>
+                                            <wp:inline distT="0" distB="0" distL="0" distR="0" wp14:anchorId="114346B8" wp14:editId="263E056A">
+                                              <wp:extent cx="1209291" cy="354965"/>
+                                              <wp:effectExtent l="0" t="0" r="0" b="6985"/>
+                                              <wp:docPr id="9" name="Picture 9"/>
+                                              <wp:cNvGraphicFramePr>
+                                                <a:graphicFrameLocks xmlns:a="http://schemas.openxmlformats.org/drawingml/2006/main" noChangeAspect="1"/>
+                                              </wp:cNvGraphicFramePr>
+                                              <a:graphic xmlns:a="http://schemas.openxmlformats.org/drawingml/2006/main">
+                                                <a:graphicData uri="http://schemas.openxmlformats.org/drawingml/2006/picture">
+                                                  <pic:pic xmlns:pic="http://schemas.openxmlformats.org/drawingml/2006/picture">
+                                                    <pic:nvPicPr>
+                                                      <pic:cNvPr id="1" name=""/>
+                                                      <pic:cNvPicPr/>
+                                                    </pic:nvPicPr>
+                                                    <pic:blipFill>
+                                                      <a:blip r:embed="rId15"/>
+                                                      <a:stretch>
+                                                        <a:fillRect/>
+                                                      </a:stretch>
+                                                    </pic:blipFill>
+                                                    <pic:spPr>
+                                                      <a:xfrm>
+                                                        <a:off x="0" y="0"/>
+                                                        <a:ext cx="1528861" cy="448769"/>
+                                                      </a:xfrm>
+                                                      <a:prstGeom prst="rect">
+                                                        <a:avLst/>
+                                                      </a:prstGeom>
+                                                    </pic:spPr>
+                                                  </pic:pic>
+                                                </a:graphicData>
+                                              </a:graphic>
+                                            </wp:inline>
+                                          </w:drawing>
+                                        </w:r>
                                       </w:p>
                                       <w:p>
                                         <w:pPr>
                                           <w:pStyle w:val="Signature"/>
-                                          <w:jc w:val="center"/>
-                                          <w:rPr>
-                                            <w:rFonts w:ascii="Cambria" w:hAnsi="Cambria"/>
-                                            <w:color w:val="auto"/>
-                                            <w:sz w:val="24"/>
-                                            <w:szCs w:val="24"/>
-                                          </w:rPr>
-                                        </w:pPr>
-                                      </w:p>
-                                      <w:p>
-                                        <w:pPr>
-                                          <w:pStyle w:val="Signature"/>
+                                          <w:ind w:firstLine="288"/>
                                           <w:rPr>
                                             <w:rFonts w:ascii="Cambria" w:hAnsi="Cambria"/>
                                             <w:color w:val="auto"/>
@@ -507,7 +684,7 @@
                                             <w:sz w:val="24"/>
                                             <w:szCs w:val="24"/>
                                           </w:rPr>
-                                          <w:t xml:space="preserve">_______________________              </w:t>
+                                          <w:t xml:space="preserve">_______________________             </w:t>
                                         </w:r>
                                         <w:r>
                                           <w:rPr>
@@ -555,7 +732,6 @@
                                           </w:rPr>
                                           <w:t>Shon Nguyen, BS, MPH</w:t>
                                         </w:r>
-                                        <w:proofErr w:type="gramStart"/>
                                         <w:r>
                                           <w:rPr>
                                             <w:rFonts w:ascii="Cambria" w:hAnsi="Cambria"/>
@@ -574,8 +750,8 @@
                                             <w:szCs w:val="24"/>
                                           </w:rPr>
                                           <w:tab/>
+                                          <w:t xml:space="preserve">    </w:t>
                                         </w:r>
-                                        <w:proofErr w:type="gramEnd"/>
                                         <w:r>
                                           <w:rPr>
                                             <w:rFonts w:ascii="Cambria" w:hAnsi="Cambria"/>
@@ -583,9 +759,8 @@
                                             <w:sz w:val="24"/>
                                             <w:szCs w:val="24"/>
                                           </w:rPr>
-                                          <w:t xml:space="preserve">    </w:t>
+                                          <w:t>Clement Zeh</w:t>
                                         </w:r>
-                                        <w:proofErr w:type="spellStart"/>
                                         <w:r>
                                           <w:rPr>
                                             <w:rFonts w:ascii="Cambria" w:hAnsi="Cambria"/>
@@ -593,9 +768,8 @@
                                             <w:sz w:val="24"/>
                                             <w:szCs w:val="24"/>
                                           </w:rPr>
-                                          <w:t>Guoqing</w:t>
+                                          <w:t>, PhD</w:t>
                                         </w:r>
-                                        <w:proofErr w:type="spellEnd"/>
                                         <w:r>
                                           <w:rPr>
                                             <w:rFonts w:ascii="Cambria" w:hAnsi="Cambria"/>
@@ -603,13 +777,12 @@
                                             <w:sz w:val="24"/>
                                             <w:szCs w:val="24"/>
                                           </w:rPr>
-                                          <w:t xml:space="preserve"> Zhang, PhD</w:t>
+                                          <w:t>, MPH</w:t>
                                         </w:r>
                                       </w:p>
                                       <w:p>
                                         <w:pPr>
                                           <w:pStyle w:val="Signature"/>
-                                          <w:jc w:val="center"/>
                                           <w:rPr>
                                             <w:rFonts w:ascii="Cambria" w:hAnsi="Cambria"/>
                                             <w:color w:val="auto"/>
@@ -617,6 +790,24 @@
                                             <w:szCs w:val="24"/>
                                           </w:rPr>
                                         </w:pPr>
+                                        <w:r>
+                                          <w:rPr>
+                                            <w:rFonts w:ascii="Cambria" w:hAnsi="Cambria"/>
+                                            <w:color w:val="auto"/>
+                                            <w:sz w:val="24"/>
+                                            <w:szCs w:val="24"/>
+                                          </w:rPr>
+                                          <w:t xml:space="preserve">   </w:t>
+                                        </w:r>
+                                        <w:r>
+                                          <w:rPr>
+                                            <w:rFonts w:ascii="Cambria" w:hAnsi="Cambria"/>
+                                            <w:color w:val="auto"/>
+                                            <w:sz w:val="24"/>
+                                            <w:szCs w:val="24"/>
+                                          </w:rPr>
+                                          <w:t xml:space="preserve"> </w:t>
+                                        </w:r>
                                         <w:r>
                                           <w:rPr>
                                             <w:rFonts w:ascii="Cambria" w:hAnsi="Cambria"/>
@@ -633,7 +824,16 @@
                                             <w:sz w:val="24"/>
                                             <w:szCs w:val="24"/>
                                           </w:rPr>
-                                          <w:t xml:space="preserve">T Manager         </w:t>
+                                          <w:t>T Manager</w:t>
+                                        </w:r>
+                                        <w:r>
+                                          <w:rPr>
+                                            <w:rFonts w:ascii="Cambria" w:hAnsi="Cambria"/>
+                                            <w:color w:val="auto"/>
+                                            <w:sz w:val="24"/>
+                                            <w:szCs w:val="24"/>
+                                          </w:rPr>
+                                          <w:t xml:space="preserve">         </w:t>
                                         </w:r>
                                         <w:r>
                                           <w:rPr>
@@ -643,7 +843,7 @@
                                             <w:szCs w:val="24"/>
                                           </w:rPr>
                                           <w:tab/>
-                                          <w:t xml:space="preserve">      </w:t>
+                                          <w:t xml:space="preserve">   </w:t>
                                         </w:r>
                                         <w:r>
                                           <w:rPr>
@@ -652,7 +852,25 @@
                                             <w:sz w:val="24"/>
                                             <w:szCs w:val="24"/>
                                           </w:rPr>
-                                          <w:t>Acting Team Lead</w:t>
+                                          <w:t xml:space="preserve"> </w:t>
+                                        </w:r>
+                                        <w:r>
+                                          <w:rPr>
+                                            <w:rFonts w:ascii="Cambria" w:hAnsi="Cambria"/>
+                                            <w:color w:val="auto"/>
+                                            <w:sz w:val="24"/>
+                                            <w:szCs w:val="24"/>
+                                          </w:rPr>
+                                          <w:t xml:space="preserve">              </w:t>
+                                        </w:r>
+                                        <w:r>
+                                          <w:rPr>
+                                            <w:rFonts w:ascii="Cambria" w:hAnsi="Cambria"/>
+                                            <w:color w:val="auto"/>
+                                            <w:sz w:val="24"/>
+                                            <w:szCs w:val="24"/>
+                                          </w:rPr>
+                                          <w:t>Team Lead</w:t>
                                         </w:r>
                                       </w:p>
                                       <w:p>
@@ -696,18 +914,19 @@
                           </wp:anchor>
                         </w:drawing>
                       </mc:Choice>
-                      <mc:Fallback>
+                      <mc:Fallback xmlns:w16se="http://schemas.microsoft.com/office/word/2015/wordml/symex" xmlns:cx1="http://schemas.microsoft.com/office/drawing/2015/9/8/chartex" xmlns:cx="http://schemas.microsoft.com/office/drawing/2014/chartex">
                         <w:pict>
-                          <v:shapetype id="_x0000_t202" coordsize="21600,21600" o:spt="202" path="m,l,21600r21600,l21600,xe">
+                          <v:shapetype w14:anchorId="6BC10862" id="_x0000_t202" coordsize="21600,21600" o:spt="202" path="m,l,21600r21600,l21600,xe">
                             <v:stroke joinstyle="miter"/>
                             <v:path gradientshapeok="t" o:connecttype="rect"/>
                           </v:shapetype>
-                          <v:shape id="Text Box 2" o:spid="_x0000_s1026" type="#_x0000_t202" style="position:absolute;left:0;text-align:left;margin-left:208.9pt;margin-top:49.95pt;width:339.4pt;height:98.55pt;z-index:251676159;visibility:visible;mso-wrap-style:square;mso-width-percent:0;mso-height-percent:0;mso-wrap-distance-left:9pt;mso-wrap-distance-top:0;mso-wrap-distance-right:9pt;mso-wrap-distance-bottom:0;mso-position-horizontal:absolute;mso-position-horizontal-relative:text;mso-position-vertical:absolute;mso-position-vertical-relative:page;mso-width-percent:0;mso-height-percent:0;mso-width-relative:margin;mso-height-relative:margin;v-text-anchor:top" o:gfxdata="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" stroked="f">
+                          <v:shape id="Text Box 2" o:spid="_x0000_s1026" type="#_x0000_t202" style="position:absolute;left:0;text-align:left;margin-left:185.45pt;margin-top:57.95pt;width:339.4pt;height:103.2pt;z-index:251676159;visibility:visible;mso-wrap-style:square;mso-width-percent:0;mso-height-percent:0;mso-wrap-distance-left:9pt;mso-wrap-distance-top:0;mso-wrap-distance-right:9pt;mso-wrap-distance-bottom:0;mso-position-horizontal:absolute;mso-position-horizontal-relative:text;mso-position-vertical:absolute;mso-position-vertical-relative:page;mso-width-percent:0;mso-height-percent:0;mso-width-relative:margin;mso-height-relative:margin;v-text-anchor:top" o:gfxdata="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" stroked="f">
                             <v:textbox>
                               <w:txbxContent>
                                 <w:p>
                                   <w:pPr>
                                     <w:pStyle w:val="Signature"/>
+                                    <w:ind w:left="-90"/>
                                     <w:jc w:val="center"/>
                                     <w:rPr>
                                       <w:rFonts w:ascii="Cambria" w:hAnsi="Cambria"/>
@@ -716,22 +935,105 @@
                                       <w:szCs w:val="24"/>
                                     </w:rPr>
                                   </w:pPr>
+                                  <w:r>
+                                    <w:rPr>
+                                      <w:noProof/>
+                                      <w:lang w:eastAsia="en-US"/>
+                                    </w:rPr>
+                                    <w:drawing>
+                                      <wp:inline distT="0" distB="0" distL="0" distR="0" wp14:anchorId="3D54D679" wp14:editId="3BD4AD6F">
+                                        <wp:extent cx="1691640" cy="332509"/>
+                                        <wp:effectExtent l="0" t="0" r="3810" b="0"/>
+                                        <wp:docPr id="8" name="Picture 8"/>
+                                        <wp:cNvGraphicFramePr/>
+                                        <a:graphic xmlns:a="http://schemas.openxmlformats.org/drawingml/2006/main">
+                                          <a:graphicData uri="http://schemas.openxmlformats.org/drawingml/2006/picture">
+                                            <pic:pic xmlns:pic="http://schemas.openxmlformats.org/drawingml/2006/picture">
+                                              <pic:nvPicPr>
+                                                <pic:cNvPr id="3817" name="Picture 3817"/>
+                                                <pic:cNvPicPr/>
+                                              </pic:nvPicPr>
+                                              <pic:blipFill>
+                                                <a:blip r:embed="rId16">
+                                                  <a:grayscl/>
+                                                  <a:extLst>
+                                                    <a:ext uri="{28A0092B-C50C-407E-A947-70E740481C1C}">
+                                                      <a14:useLocalDpi xmlns:a14="http://schemas.microsoft.com/office/drawing/2010/main" val="0"/>
+                                                    </a:ext>
+                                                  </a:extLst>
+                                                </a:blip>
+                                                <a:stretch>
+                                                  <a:fillRect/>
+                                                </a:stretch>
+                                              </pic:blipFill>
+                                              <pic:spPr>
+                                                <a:xfrm>
+                                                  <a:off x="0" y="0"/>
+                                                  <a:ext cx="1703804" cy="334900"/>
+                                                </a:xfrm>
+                                                <a:prstGeom prst="rect">
+                                                  <a:avLst/>
+                                                </a:prstGeom>
+                                              </pic:spPr>
+                                            </pic:pic>
+                                          </a:graphicData>
+                                        </a:graphic>
+                                      </wp:inline>
+                                    </w:drawing>
+                                  </w:r>
+                                  <w:r>
+                                    <w:rPr>
+                                      <w:noProof/>
+                                      <w:lang w:eastAsia="en-US"/>
+                                    </w:rPr>
+                                    <w:t xml:space="preserve">       </w:t>
+                                  </w:r>
+                                  <w:r>
+                                    <w:rPr>
+                                      <w:noProof/>
+                                      <w:lang w:eastAsia="en-US"/>
+                                    </w:rPr>
+                                    <w:drawing>
+                                      <wp:inline distT="0" distB="0" distL="0" distR="0" wp14:anchorId="114346B8" wp14:editId="263E056A">
+                                        <wp:extent cx="1209291" cy="354965"/>
+                                        <wp:effectExtent l="0" t="0" r="0" b="6985"/>
+                                        <wp:docPr id="9" name="Picture 9"/>
+                                        <wp:cNvGraphicFramePr>
+                                          <a:graphicFrameLocks xmlns:a="http://schemas.openxmlformats.org/drawingml/2006/main" noChangeAspect="1"/>
+                                        </wp:cNvGraphicFramePr>
+                                        <a:graphic xmlns:a="http://schemas.openxmlformats.org/drawingml/2006/main">
+                                          <a:graphicData uri="http://schemas.openxmlformats.org/drawingml/2006/picture">
+                                            <pic:pic xmlns:pic="http://schemas.openxmlformats.org/drawingml/2006/picture">
+                                              <pic:nvPicPr>
+                                                <pic:cNvPr id="1" name=""/>
+                                                <pic:cNvPicPr/>
+                                              </pic:nvPicPr>
+                                              <pic:blipFill>
+                                                <a:blip r:embed="rId17"/>
+                                                <a:stretch>
+                                                  <a:fillRect/>
+                                                </a:stretch>
+                                              </pic:blipFill>
+                                              <pic:spPr>
+                                                <a:xfrm>
+                                                  <a:off x="0" y="0"/>
+                                                  <a:ext cx="1528861" cy="448769"/>
+                                                </a:xfrm>
+                                                <a:prstGeom prst="rect">
+                                                  <a:avLst/>
+                                                </a:prstGeom>
+                                              </pic:spPr>
+                                            </pic:pic>
+                                          </a:graphicData>
+                                        </a:graphic>
+                                      </wp:inline>
+                                    </w:drawing>
+                                  </w:r>
                                 </w:p>
                                 <w:p>
                                   <w:pPr>
                                     <w:pStyle w:val="Signature"/>
-                                    <w:jc w:val="center"/>
-                                    <w:rPr>
-                                      <w:rFonts w:ascii="Cambria" w:hAnsi="Cambria"/>
-                                      <w:color w:val="auto"/>
-                                      <w:sz w:val="24"/>
-                                      <w:szCs w:val="24"/>
-                                    </w:rPr>
-                                  </w:pPr>
-                                </w:p>
-                                <w:p>
-                                  <w:pPr>
-                                    <w:pStyle w:val="Signature"/>
+                                    <w:ind w:firstLine="288"/>
                                     <w:rPr>
                                       <w:rFonts w:ascii="Cambria" w:hAnsi="Cambria"/>
                                       <w:color w:val="auto"/>
@@ -755,7 +1057,7 @@
                                       <w:sz w:val="24"/>
                                       <w:szCs w:val="24"/>
                                     </w:rPr>
-                                    <w:t xml:space="preserve">_______________________              </w:t>
+                                    <w:t xml:space="preserve">_______________________             </w:t>
                                   </w:r>
                                   <w:r>
                                     <w:rPr>
@@ -821,13 +1123,39 @@
                                       <w:szCs w:val="24"/>
                                     </w:rPr>
                                     <w:tab/>
-                                    <w:t xml:space="preserve">    Guoqing Zhang, PhD</w:t>
+                                    <w:t xml:space="preserve">    </w:t>
+                                  </w:r>
+                                  <w:r>
+                                    <w:rPr>
+                                      <w:rFonts w:ascii="Cambria" w:hAnsi="Cambria"/>
+                                      <w:color w:val="auto"/>
+                                      <w:sz w:val="24"/>
+                                      <w:szCs w:val="24"/>
+                                    </w:rPr>
+                                    <w:t>Clement Zeh</w:t>
+                                  </w:r>
+                                  <w:r>
+                                    <w:rPr>
+                                      <w:rFonts w:ascii="Cambria" w:hAnsi="Cambria"/>
+                                      <w:color w:val="auto"/>
+                                      <w:sz w:val="24"/>
+                                      <w:szCs w:val="24"/>
+                                    </w:rPr>
+                                    <w:t>, PhD</w:t>
+                                  </w:r>
+                                  <w:r>
+                                    <w:rPr>
+                                      <w:rFonts w:ascii="Cambria" w:hAnsi="Cambria"/>
+                                      <w:color w:val="auto"/>
+                                      <w:sz w:val="24"/>
+                                      <w:szCs w:val="24"/>
+                                    </w:rPr>
+                                    <w:t>, MPH</w:t>
                                   </w:r>
                                 </w:p>
                                 <w:p>
                                   <w:pPr>
                                     <w:pStyle w:val="Signature"/>
-                                    <w:jc w:val="center"/>
                                     <w:rPr>
                                       <w:rFonts w:ascii="Cambria" w:hAnsi="Cambria"/>
                                       <w:color w:val="auto"/>
@@ -835,6 +1163,24 @@
                                       <w:szCs w:val="24"/>
                                     </w:rPr>
                                   </w:pPr>
+                                  <w:r>
+                                    <w:rPr>
+                                      <w:rFonts w:ascii="Cambria" w:hAnsi="Cambria"/>
+                                      <w:color w:val="auto"/>
+                                      <w:sz w:val="24"/>
+                                      <w:szCs w:val="24"/>
+                                    </w:rPr>
+                                    <w:t xml:space="preserve">   </w:t>
+                                  </w:r>
+                                  <w:r>
+                                    <w:rPr>
+                                      <w:rFonts w:ascii="Cambria" w:hAnsi="Cambria"/>
+                                      <w:color w:val="auto"/>
+                                      <w:sz w:val="24"/>
+                                      <w:szCs w:val="24"/>
+                                    </w:rPr>
+                                    <w:t xml:space="preserve"> </w:t>
+                                  </w:r>
                                   <w:r>
                                     <w:rPr>
                                       <w:rFonts w:ascii="Cambria" w:hAnsi="Cambria"/>
@@ -851,7 +1197,16 @@
                                       <w:sz w:val="24"/>
                                       <w:szCs w:val="24"/>
                                     </w:rPr>
-                                    <w:t xml:space="preserve">T Manager         </w:t>
+                                    <w:t>T Manager</w:t>
+                                  </w:r>
+                                  <w:r>
+                                    <w:rPr>
+                                      <w:rFonts w:ascii="Cambria" w:hAnsi="Cambria"/>
+                                      <w:color w:val="auto"/>
+                                      <w:sz w:val="24"/>
+                                      <w:szCs w:val="24"/>
+                                    </w:rPr>
+                                    <w:t xml:space="preserve">         </w:t>
                                   </w:r>
                                   <w:r>
                                     <w:rPr>
@@ -861,7 +1216,7 @@
                                       <w:szCs w:val="24"/>
                                     </w:rPr>
                                     <w:tab/>
-                                    <w:t xml:space="preserve">  </w:t>
+                                    <w:t xml:space="preserve">   </w:t>
                                   </w:r>
                                   <w:r>
                                     <w:rPr>
@@ -870,7 +1225,7 @@
                                       <w:sz w:val="24"/>
                                       <w:szCs w:val="24"/>
                                     </w:rPr>
-                                    <w:t xml:space="preserve">    </w:t>
+                                    <w:t xml:space="preserve"> </w:t>
                                   </w:r>
                                   <w:r>
                                     <w:rPr>
@@ -879,7 +1234,18 @@
                                       <w:sz w:val="24"/>
                                       <w:szCs w:val="24"/>
                                     </w:rPr>
-                                    <w:t>Acting Team Lead</w:t>
+                                    <w:t xml:space="preserve">              </w:t>
+                                  </w:r>
+                                  <w:bookmarkStart w:id="1" w:name="_GoBack"/>
+                                  <w:bookmarkEnd w:id="1"/>
+                                  <w:r>
+                                    <w:rPr>
+                                      <w:rFonts w:ascii="Cambria" w:hAnsi="Cambria"/>
+                                      <w:color w:val="auto"/>
+                                      <w:sz w:val="24"/>
+                                      <w:szCs w:val="24"/>
+                                    </w:rPr>
+                                    <w:t>Team Lead</w:t>
                                   </w:r>
                                 </w:p>
                                 <w:p>
@@ -917,34 +1283,37 @@
                   <w:r>
                     <w:rPr>
                       <w:noProof/>
-                      <w:sz w:val="24"/>
+                      <w:sz w:val="22"/>
                       <w:szCs w:val="24"/>
                       <w:lang w:eastAsia="en-US"/>
                     </w:rPr>
                     <w:drawing>
-                      <wp:anchor distT="0" distB="0" distL="114300" distR="114300" simplePos="0" relativeHeight="251678207" behindDoc="0" locked="0" layoutInCell="1" allowOverlap="1" wp14:anchorId="2449FB6B" wp14:editId="453EF311">
+                      <wp:anchor distT="0" distB="0" distL="114300" distR="114300" simplePos="0" relativeHeight="251675135" behindDoc="0" locked="0" layoutInCell="1" allowOverlap="1" wp14:anchorId="4B62D3B2" wp14:editId="676B5815">
                         <wp:simplePos x="0" y="0"/>
                         <wp:positionH relativeFrom="column">
-                          <wp:posOffset>3066415</wp:posOffset>
+                          <wp:posOffset>7487285</wp:posOffset>
                         </wp:positionH>
                         <wp:positionV relativeFrom="paragraph">
-                          <wp:posOffset>662396</wp:posOffset>
+                          <wp:posOffset>453390</wp:posOffset>
                         </wp:positionV>
-                        <wp:extent cx="1691640" cy="301625"/>
-                        <wp:effectExtent l="0" t="0" r="3810" b="3175"/>
-                        <wp:wrapSquare wrapText="bothSides"/>
-                        <wp:docPr id="3817" name="Picture 3817"/>
-                        <wp:cNvGraphicFramePr/>
+                        <wp:extent cx="1066800" cy="1207135"/>
+                        <wp:effectExtent l="0" t="0" r="0" b="0"/>
+                        <wp:wrapNone/>
+                        <wp:docPr id="3812" name="Picture 13"/>
+                        <wp:cNvGraphicFramePr>
+                          <a:graphicFrameLocks xmlns:a="http://schemas.openxmlformats.org/drawingml/2006/main" noChangeAspect="1"/>
+                        </wp:cNvGraphicFramePr>
                         <a:graphic xmlns:a="http://schemas.openxmlformats.org/drawingml/2006/main">
                           <a:graphicData uri="http://schemas.openxmlformats.org/drawingml/2006/picture">
                             <pic:pic xmlns:pic="http://schemas.openxmlformats.org/drawingml/2006/picture">
                               <pic:nvPicPr>
-                                <pic:cNvPr id="5" name="Picture 5"/>
-                                <pic:cNvPicPr/>
+                                <pic:cNvPr id="3812" name="Picture 13"/>
+                                <pic:cNvPicPr>
+                                  <a:picLocks noChangeAspect="1"/>
+                                </pic:cNvPicPr>
                               </pic:nvPicPr>
                               <pic:blipFill>
-                                <a:blip r:embed="rId10">
-                                  <a:grayscl/>
+                                <a:blip r:embed="rId18" cstate="print">
                                   <a:extLst>
                                     <a:ext uri="{28A0092B-C50C-407E-A947-70E740481C1C}">
                                       <a14:useLocalDpi xmlns:a14="http://schemas.microsoft.com/office/drawing/2010/main" val="0"/>
@@ -958,7 +1327,7 @@
                               <pic:spPr>
                                 <a:xfrm>
                                   <a:off x="0" y="0"/>
-                                  <a:ext cx="1691640" cy="301625"/>
+                                  <a:ext cx="1066800" cy="1207135"/>
                                 </a:xfrm>
                                 <a:prstGeom prst="rect">
                                   <a:avLst/>
@@ -973,216 +1342,12 @@
                   <w:r>
                     <w:rPr>
                       <w:noProof/>
-                      <w:sz w:val="24"/>
+                      <w:sz w:val="22"/>
                       <w:szCs w:val="24"/>
                       <w:lang w:eastAsia="en-US"/>
                     </w:rPr>
                     <w:drawing>
-                      <wp:anchor distT="0" distB="0" distL="114300" distR="114300" simplePos="0" relativeHeight="251677183" behindDoc="0" locked="0" layoutInCell="1" allowOverlap="1" wp14:anchorId="1AFF99B0" wp14:editId="5AB7A57D">
-                        <wp:simplePos x="0" y="0"/>
-                        <wp:positionH relativeFrom="column">
-                          <wp:posOffset>4736465</wp:posOffset>
-                        </wp:positionH>
-                        <wp:positionV relativeFrom="paragraph">
-                          <wp:posOffset>525236</wp:posOffset>
-                        </wp:positionV>
-                        <wp:extent cx="1969770" cy="450215"/>
-                        <wp:effectExtent l="0" t="0" r="0" b="6985"/>
-                        <wp:wrapSquare wrapText="bothSides"/>
-                        <wp:docPr id="3815" name="Picture 3815"/>
-                        <wp:cNvGraphicFramePr>
-                          <a:graphicFrameLocks xmlns:a="http://schemas.openxmlformats.org/drawingml/2006/main" noChangeAspect="1"/>
-                        </wp:cNvGraphicFramePr>
-                        <a:graphic xmlns:a="http://schemas.openxmlformats.org/drawingml/2006/main">
-                          <a:graphicData uri="http://schemas.openxmlformats.org/drawingml/2006/picture">
-                            <pic:pic xmlns:pic="http://schemas.openxmlformats.org/drawingml/2006/picture">
-                              <pic:nvPicPr>
-                                <pic:cNvPr id="3815" name="Signature_Guoqing.png"/>
-                                <pic:cNvPicPr/>
-                              </pic:nvPicPr>
-                              <pic:blipFill>
-                                <a:blip r:embed="rId11">
-                                  <a:extLst>
-                                    <a:ext uri="{28A0092B-C50C-407E-A947-70E740481C1C}">
-                                      <a14:useLocalDpi xmlns:a14="http://schemas.microsoft.com/office/drawing/2010/main" val="0"/>
-                                    </a:ext>
-                                  </a:extLst>
-                                </a:blip>
-                                <a:stretch>
-                                  <a:fillRect/>
-                                </a:stretch>
-                              </pic:blipFill>
-                              <pic:spPr>
-                                <a:xfrm>
-                                  <a:off x="0" y="0"/>
-                                  <a:ext cx="1969770" cy="450215"/>
-                                </a:xfrm>
-                                <a:prstGeom prst="rect">
-                                  <a:avLst/>
-                                </a:prstGeom>
-                              </pic:spPr>
-                            </pic:pic>
-                          </a:graphicData>
-                        </a:graphic>
-                        <wp14:sizeRelH relativeFrom="margin">
-                          <wp14:pctWidth>0</wp14:pctWidth>
-                        </wp14:sizeRelH>
-                        <wp14:sizeRelV relativeFrom="margin">
-                          <wp14:pctHeight>0</wp14:pctHeight>
-                        </wp14:sizeRelV>
-                      </wp:anchor>
-                    </w:drawing>
-                  </w:r>
-                  <w:r>
-                    <w:rPr>
-                      <w:noProof/>
-                      <w:sz w:val="24"/>
-                      <w:szCs w:val="24"/>
-                      <w:lang w:eastAsia="en-US"/>
-                    </w:rPr>
-                    <w:drawing>
-                      <wp:anchor distT="0" distB="0" distL="114300" distR="114300" simplePos="0" relativeHeight="251673087" behindDoc="0" locked="0" layoutInCell="1" allowOverlap="1" wp14:anchorId="5254A139" wp14:editId="13B9E85E">
-                        <wp:simplePos x="0" y="0"/>
-                        <wp:positionH relativeFrom="column">
-                          <wp:posOffset>1485174</wp:posOffset>
-                        </wp:positionH>
-                        <wp:positionV relativeFrom="paragraph">
-                          <wp:posOffset>633095</wp:posOffset>
-                        </wp:positionV>
-                        <wp:extent cx="906145" cy="619125"/>
-                        <wp:effectExtent l="0" t="0" r="8255" b="9525"/>
-                        <wp:wrapNone/>
-                        <wp:docPr id="3810" name="Picture 12"/>
-                        <wp:cNvGraphicFramePr>
-                          <a:graphicFrameLocks xmlns:a="http://schemas.openxmlformats.org/drawingml/2006/main" noChangeAspect="1"/>
-                        </wp:cNvGraphicFramePr>
-                        <a:graphic xmlns:a="http://schemas.openxmlformats.org/drawingml/2006/main">
-                          <a:graphicData uri="http://schemas.openxmlformats.org/drawingml/2006/picture">
-                            <pic:pic xmlns:pic="http://schemas.openxmlformats.org/drawingml/2006/picture">
-                              <pic:nvPicPr>
-                                <pic:cNvPr id="3810" name="Picture 12"/>
-                                <pic:cNvPicPr>
-                                  <a:picLocks noChangeAspect="1"/>
-                                </pic:cNvPicPr>
-                              </pic:nvPicPr>
-                              <pic:blipFill>
-                                <a:blip r:embed="rId12" cstate="print">
-                                  <a:duotone>
-                                    <a:schemeClr val="accent3">
-                                      <a:shade val="45000"/>
-                                      <a:satMod val="135000"/>
-                                    </a:schemeClr>
-                                    <a:prstClr val="white"/>
-                                  </a:duotone>
-                                  <a:extLst>
-                                    <a:ext uri="{BEBA8EAE-BF5A-486C-A8C5-ECC9F3942E4B}">
-                                      <a14:imgProps xmlns:a14="http://schemas.microsoft.com/office/drawing/2010/main">
-                                        <a14:imgLayer r:embed="rId13">
-                                          <a14:imgEffect>
-                                            <a14:brightnessContrast contrast="-40000"/>
-                                          </a14:imgEffect>
-                                        </a14:imgLayer>
-                                      </a14:imgProps>
-                                    </a:ext>
-                                    <a:ext uri="{28A0092B-C50C-407E-A947-70E740481C1C}">
-                                      <a14:useLocalDpi xmlns:a14="http://schemas.microsoft.com/office/drawing/2010/main" val="0"/>
-                                    </a:ext>
-                                  </a:extLst>
-                                </a:blip>
-                                <a:stretch>
-                                  <a:fillRect/>
-                                </a:stretch>
-                              </pic:blipFill>
-                              <pic:spPr>
-                                <a:xfrm>
-                                  <a:off x="0" y="0"/>
-                                  <a:ext cx="906145" cy="619125"/>
-                                </a:xfrm>
-                                <a:prstGeom prst="rect">
-                                  <a:avLst/>
-                                </a:prstGeom>
-                              </pic:spPr>
-                            </pic:pic>
-                          </a:graphicData>
-                        </a:graphic>
-                      </wp:anchor>
-                    </w:drawing>
-                  </w:r>
-                  <w:r>
-                    <w:rPr>
-                      <w:noProof/>
-                      <w:sz w:val="24"/>
-                      <w:szCs w:val="24"/>
-                      <w:lang w:eastAsia="en-US"/>
-                    </w:rPr>
-                    <w:drawing>
-                      <wp:anchor distT="0" distB="0" distL="114300" distR="114300" simplePos="0" relativeHeight="251672063" behindDoc="0" locked="0" layoutInCell="1" allowOverlap="1" wp14:anchorId="5E141DC3" wp14:editId="44C6A3D9">
-                        <wp:simplePos x="0" y="0"/>
-                        <wp:positionH relativeFrom="column">
-                          <wp:posOffset>371656</wp:posOffset>
-                        </wp:positionH>
-                        <wp:positionV relativeFrom="paragraph">
-                          <wp:posOffset>393700</wp:posOffset>
-                        </wp:positionV>
-                        <wp:extent cx="984250" cy="1104900"/>
-                        <wp:effectExtent l="0" t="0" r="6350" b="0"/>
-                        <wp:wrapNone/>
-                        <wp:docPr id="3809" name="Picture 1"/>
-                        <wp:cNvGraphicFramePr>
-                          <a:graphicFrameLocks xmlns:a="http://schemas.openxmlformats.org/drawingml/2006/main" noChangeAspect="1"/>
-                        </wp:cNvGraphicFramePr>
-                        <a:graphic xmlns:a="http://schemas.openxmlformats.org/drawingml/2006/main">
-                          <a:graphicData uri="http://schemas.openxmlformats.org/drawingml/2006/picture">
-                            <pic:pic xmlns:pic="http://schemas.openxmlformats.org/drawingml/2006/picture">
-                              <pic:nvPicPr>
-                                <pic:cNvPr id="3809" name="Picture 1"/>
-                                <pic:cNvPicPr>
-                                  <a:picLocks noChangeAspect="1"/>
-                                </pic:cNvPicPr>
-                              </pic:nvPicPr>
-                              <pic:blipFill>
-                                <a:blip r:embed="rId14" cstate="print">
-                                  <a:duotone>
-                                    <a:schemeClr val="accent3">
-                                      <a:shade val="45000"/>
-                                      <a:satMod val="135000"/>
-                                    </a:schemeClr>
-                                    <a:prstClr val="white"/>
-                                  </a:duotone>
-                                  <a:extLst>
-                                    <a:ext uri="{28A0092B-C50C-407E-A947-70E740481C1C}">
-                                      <a14:useLocalDpi xmlns:a14="http://schemas.microsoft.com/office/drawing/2010/main" val="0"/>
-                                    </a:ext>
-                                  </a:extLst>
-                                </a:blip>
-                                <a:stretch>
-                                  <a:fillRect/>
-                                </a:stretch>
-                              </pic:blipFill>
-                              <pic:spPr>
-                                <a:xfrm>
-                                  <a:off x="0" y="0"/>
-                                  <a:ext cx="984250" cy="1104900"/>
-                                </a:xfrm>
-                                <a:prstGeom prst="rect">
-                                  <a:avLst/>
-                                </a:prstGeom>
-                              </pic:spPr>
-                            </pic:pic>
-                          </a:graphicData>
-                        </a:graphic>
-                      </wp:anchor>
-                    </w:drawing>
-                  </w:r>
-                  <w:r>
-                    <w:rPr>
-                      <w:noProof/>
-                      <w:sz w:val="24"/>
-                      <w:szCs w:val="24"/>
-                      <w:lang w:eastAsia="en-US"/>
-                    </w:rPr>
-                    <w:drawing>
-                      <wp:anchor distT="0" distB="0" distL="114300" distR="114300" simplePos="0" relativeHeight="251674111" behindDoc="0" locked="0" layoutInCell="1" allowOverlap="1" wp14:anchorId="138885CA" wp14:editId="77815492">
+                      <wp:anchor distT="0" distB="0" distL="114300" distR="114300" simplePos="0" relativeHeight="251674111" behindDoc="0" locked="0" layoutInCell="1" allowOverlap="1" wp14:anchorId="138885CA" wp14:editId="1C1EF8F8">
                         <wp:simplePos x="0" y="0"/>
                         <wp:positionH relativeFrom="column">
                           <wp:posOffset>2957195</wp:posOffset>
@@ -1207,7 +1372,7 @@
                                 </pic:cNvPicPr>
                               </pic:nvPicPr>
                               <pic:blipFill>
-                                <a:blip r:embed="rId10">
+                                <a:blip r:embed="rId14">
                                   <a:grayscl/>
                                   <a:extLst>
                                     <a:ext uri="{28A0092B-C50C-407E-A947-70E740481C1C}">
@@ -1237,12 +1402,12 @@
                   <w:r>
                     <w:rPr>
                       <w:noProof/>
-                      <w:sz w:val="24"/>
+                      <w:sz w:val="22"/>
                       <w:szCs w:val="24"/>
                       <w:lang w:eastAsia="en-US"/>
                     </w:rPr>
                     <w:drawing>
-                      <wp:anchor distT="0" distB="0" distL="114300" distR="114300" simplePos="0" relativeHeight="251671039" behindDoc="0" locked="0" layoutInCell="1" allowOverlap="1" wp14:anchorId="37965C1A" wp14:editId="1E581D0D">
+                      <wp:anchor distT="0" distB="0" distL="114300" distR="114300" simplePos="0" relativeHeight="251670015" behindDoc="0" locked="0" layoutInCell="1" allowOverlap="1" wp14:anchorId="37965C1A" wp14:editId="7A16C182">
                         <wp:simplePos x="0" y="0"/>
                         <wp:positionH relativeFrom="column">
                           <wp:posOffset>4883876</wp:posOffset>
@@ -1267,7 +1432,7 @@
                                 </pic:cNvPicPr>
                               </pic:nvPicPr>
                               <pic:blipFill rotWithShape="1">
-                                <a:blip r:embed="rId15" cstate="print">
+                                <a:blip r:embed="rId19" cstate="print">
                                   <a:extLst>
                                     <a:ext uri="{28A0092B-C50C-407E-A947-70E740481C1C}">
                                       <a14:useLocalDpi xmlns:a14="http://schemas.microsoft.com/office/drawing/2010/main" val="0"/>
@@ -1303,7 +1468,7 @@
                   <w:r>
                     <w:rPr>
                       <w:rFonts w:ascii="Cambria" w:hAnsi="Cambria"/>
-                      <w:sz w:val="24"/>
+                      <w:sz w:val="22"/>
                       <w:szCs w:val="24"/>
                     </w:rPr>
                     <w:t>Date</w:t>
@@ -1320,6 +1485,9 @@
                     <w:framePr w:hSpace="180" w:wrap="around" w:vAnchor="text" w:hAnchor="page" w:x="811" w:y="272"/>
                     <w:ind w:left="0"/>
                     <w:jc w:val="center"/>
+                    <w:rPr>
+                      <w:sz w:val="24"/>
+                    </w:rPr>
                   </w:pPr>
                 </w:p>
               </w:tc>
@@ -1329,6 +1497,9 @@
             <w:pPr>
               <w:spacing w:after="0" w:line="240" w:lineRule="auto"/>
               <w:ind w:right="-90"/>
+              <w:rPr>
+                <w:sz w:val="24"/>
+              </w:rPr>
             </w:pPr>
           </w:p>
         </w:tc>
@@ -1339,17 +1510,23 @@
           <w:p>
             <w:pPr>
               <w:spacing w:after="0" w:line="240" w:lineRule="auto"/>
+              <w:rPr>
+                <w:sz w:val="24"/>
+              </w:rPr>
             </w:pPr>
           </w:p>
         </w:tc>
         <w:tc>
           <w:tcPr>
-            <w:tcW w:w="19" w:type="dxa"/>
+            <w:tcW w:w="20" w:type="dxa"/>
             <w:vAlign w:val="center"/>
           </w:tcPr>
           <w:p>
             <w:pPr>
               <w:spacing w:after="0" w:line="240" w:lineRule="auto"/>
+              <w:rPr>
+                <w:sz w:val="24"/>
+              </w:rPr>
             </w:pPr>
           </w:p>
         </w:tc>
@@ -1363,24 +1540,250 @@
           <w:tab w:val="right" w:pos="5012"/>
         </w:tabs>
         <w:jc w:val="left"/>
+        <w:rPr>
+          <w:sz w:val="56"/>
+        </w:rPr>
       </w:pPr>
       <w:r>
         <w:rPr>
           <w:noProof/>
+          <w:sz w:val="56"/>
+          <w:lang w:eastAsia="en-US"/>
+          <w14:textOutline w14:w="0" w14:cap="rnd" w14:cmpd="sng" w14:algn="ctr">
+            <w14:noFill/>
+            <w14:prstDash w14:val="solid"/>
+            <w14:bevel/>
+          </w14:textOutline>
+        </w:rPr>
+        <mc:AlternateContent>
+          <mc:Choice Requires="wps">
+            <w:drawing>
+              <wp:anchor distT="0" distB="0" distL="114300" distR="114300" simplePos="0" relativeHeight="251678207" behindDoc="1" locked="0" layoutInCell="1" allowOverlap="1" wp14:anchorId="2D185E94" wp14:editId="1DE5EE91">
+                <wp:simplePos x="0" y="0"/>
+                <wp:positionH relativeFrom="margin">
+                  <wp:posOffset>-839585</wp:posOffset>
+                </wp:positionH>
+                <wp:positionV relativeFrom="paragraph">
+                  <wp:posOffset>-1491541</wp:posOffset>
+                </wp:positionV>
+                <wp:extent cx="9689778" cy="7481455"/>
+                <wp:effectExtent l="38100" t="38100" r="45085" b="43815"/>
+                <wp:wrapNone/>
+                <wp:docPr id="11" name="Rectangular border"/>
+                <wp:cNvGraphicFramePr/>
+                <a:graphic xmlns:a="http://schemas.openxmlformats.org/drawingml/2006/main">
+                  <a:graphicData uri="http://schemas.microsoft.com/office/word/2010/wordprocessingShape">
+                    <wps:wsp>
+                      <wps:cNvSpPr/>
+                      <wps:spPr>
+                        <a:xfrm>
+                          <a:off x="0" y="0"/>
+                          <a:ext cx="9689778" cy="7481455"/>
+                        </a:xfrm>
+                        <a:prstGeom prst="rect">
+                          <a:avLst/>
+                        </a:prstGeom>
+                        <a:noFill/>
+                        <a:ln w="82550" cmpd="tri">
+                          <a:solidFill>
+                            <a:schemeClr val="accent3"/>
+                          </a:solidFill>
+                          <a:miter lim="800000"/>
+                        </a:ln>
+                      </wps:spPr>
+                      <wps:style>
+                        <a:lnRef idx="2">
+                          <a:schemeClr val="accent1">
+                            <a:shade val="50000"/>
+                          </a:schemeClr>
+                        </a:lnRef>
+                        <a:fillRef idx="1">
+                          <a:schemeClr val="accent1"/>
+                        </a:fillRef>
+                        <a:effectRef idx="0">
+                          <a:schemeClr val="accent1"/>
+                        </a:effectRef>
+                        <a:fontRef idx="minor">
+                          <a:schemeClr val="lt1"/>
+                        </a:fontRef>
+                      </wps:style>
+                      <wps:txbx>
+                        <w:txbxContent>
+                          <w:p>
+                            <w:pPr>
+                              <w:jc w:val="both"/>
+                              <w:rPr>
+                                <w:b/>
+                              </w:rPr>
+                            </w:pPr>
+                          </w:p>
+                        </w:txbxContent>
+                      </wps:txbx>
+                      <wps:bodyPr rot="0" spcFirstLastPara="0" vertOverflow="overflow" horzOverflow="overflow" vert="horz" wrap="square" lIns="91440" tIns="45720" rIns="91440" bIns="45720" numCol="1" spcCol="0" rtlCol="0" fromWordArt="0" anchor="ctr" anchorCtr="0" forceAA="0" compatLnSpc="1">
+                        <a:prstTxWarp prst="textNoShape">
+                          <a:avLst/>
+                        </a:prstTxWarp>
+                        <a:noAutofit/>
+                      </wps:bodyPr>
+                    </wps:wsp>
+                  </a:graphicData>
+                </a:graphic>
+                <wp14:sizeRelH relativeFrom="margin">
+                  <wp14:pctWidth>0</wp14:pctWidth>
+                </wp14:sizeRelH>
+                <wp14:sizeRelV relativeFrom="margin">
+                  <wp14:pctHeight>0</wp14:pctHeight>
+                </wp14:sizeRelV>
+              </wp:anchor>
+            </w:drawing>
+          </mc:Choice>
+          <mc:Fallback xmlns:w16se="http://schemas.microsoft.com/office/word/2015/wordml/symex" xmlns:cx1="http://schemas.microsoft.com/office/drawing/2015/9/8/chartex" xmlns:cx="http://schemas.microsoft.com/office/drawing/2014/chartex">
+            <w:pict>
+              <v:rect w14:anchorId="2D185E94" id="Rectangular border" o:spid="_x0000_s1027" style="position:absolute;margin-left:-66.1pt;margin-top:-117.45pt;width:762.95pt;height:589.1pt;z-index:-251638273;visibility:visible;mso-wrap-style:square;mso-width-percent:0;mso-height-percent:0;mso-wrap-distance-left:9pt;mso-wrap-distance-top:0;mso-wrap-distance-right:9pt;mso-wrap-distance-bottom:0;mso-position-horizontal:absolute;mso-position-horizontal-relative:margin;mso-position-vertical:absolute;mso-position-vertical-relative:text;mso-width-percent:0;mso-height-percent:0;mso-width-relative:margin;mso-height-relative:margin;v-text-anchor:middle" o:gfxdata="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" filled="f" strokecolor="#006ab2 [3206]" strokeweight="6.5pt">
+                <v:stroke linestyle="thickBetweenThin"/>
+                <v:textbox>
+                  <w:txbxContent>
+                    <w:p>
+                      <w:pPr>
+                        <w:jc w:val="both"/>
+                        <w:rPr>
+                          <w:b/>
+                        </w:rPr>
+                      </w:pPr>
+                    </w:p>
+                  </w:txbxContent>
+                </v:textbox>
+                <w10:wrap anchorx="margin"/>
+              </v:rect>
+            </w:pict>
+          </mc:Fallback>
+        </mc:AlternateContent>
+      </w:r>
+      <w:r>
+        <w:rPr>
+          <w:noProof/>
+          <w:sz w:val="56"/>
+          <w:lang w:eastAsia="en-US"/>
+          <w14:textOutline w14:w="0" w14:cap="rnd" w14:cmpd="sng" w14:algn="ctr">
+            <w14:noFill/>
+            <w14:prstDash w14:val="solid"/>
+            <w14:bevel/>
+          </w14:textOutline>
+        </w:rPr>
+        <mc:AlternateContent>
+          <mc:Choice Requires="wps">
+            <w:drawing>
+              <wp:anchor distT="0" distB="0" distL="114300" distR="114300" simplePos="0" relativeHeight="251639805" behindDoc="1" locked="0" layoutInCell="1" allowOverlap="1" wp14:anchorId="1315B3C4" wp14:editId="4CA60D24">
+                <wp:simplePos x="0" y="0"/>
+                <wp:positionH relativeFrom="column">
+                  <wp:posOffset>-685681</wp:posOffset>
+                </wp:positionH>
+                <wp:positionV relativeFrom="paragraph">
+                  <wp:posOffset>-1350524</wp:posOffset>
+                </wp:positionV>
+                <wp:extent cx="9381981" cy="7186022"/>
+                <wp:effectExtent l="38100" t="38100" r="29210" b="34290"/>
+                <wp:wrapNone/>
+                <wp:docPr id="5" name="Rectangular border"/>
+                <wp:cNvGraphicFramePr/>
+                <a:graphic xmlns:a="http://schemas.openxmlformats.org/drawingml/2006/main">
+                  <a:graphicData uri="http://schemas.microsoft.com/office/word/2010/wordprocessingShape">
+                    <wps:wsp>
+                      <wps:cNvSpPr/>
+                      <wps:spPr>
+                        <a:xfrm>
+                          <a:off x="0" y="0"/>
+                          <a:ext cx="9381981" cy="7186022"/>
+                        </a:xfrm>
+                        <a:prstGeom prst="rect">
+                          <a:avLst/>
+                        </a:prstGeom>
+                        <a:noFill/>
+                        <a:ln w="82550">
+                          <a:solidFill>
+                            <a:schemeClr val="accent3"/>
+                          </a:solidFill>
+                          <a:miter lim="800000"/>
+                        </a:ln>
+                      </wps:spPr>
+                      <wps:style>
+                        <a:lnRef idx="2">
+                          <a:schemeClr val="accent1">
+                            <a:shade val="50000"/>
+                          </a:schemeClr>
+                        </a:lnRef>
+                        <a:fillRef idx="1">
+                          <a:schemeClr val="accent1"/>
+                        </a:fillRef>
+                        <a:effectRef idx="0">
+                          <a:schemeClr val="accent1"/>
+                        </a:effectRef>
+                        <a:fontRef idx="minor">
+                          <a:schemeClr val="lt1"/>
+                        </a:fontRef>
+                      </wps:style>
+                      <wps:txbx>
+                        <w:txbxContent>
+                          <w:p>
+                            <w:pPr>
+                              <w:jc w:val="both"/>
+                              <w:rPr>
+                                <w:b/>
+                              </w:rPr>
+                            </w:pPr>
+                          </w:p>
+                        </w:txbxContent>
+                      </wps:txbx>
+                      <wps:bodyPr rot="0" spcFirstLastPara="0" vertOverflow="overflow" horzOverflow="overflow" vert="horz" wrap="square" lIns="91440" tIns="45720" rIns="91440" bIns="45720" numCol="1" spcCol="0" rtlCol="0" fromWordArt="0" anchor="ctr" anchorCtr="0" forceAA="0" compatLnSpc="1">
+                        <a:prstTxWarp prst="textNoShape">
+                          <a:avLst/>
+                        </a:prstTxWarp>
+                        <a:noAutofit/>
+                      </wps:bodyPr>
+                    </wps:wsp>
+                  </a:graphicData>
+                </a:graphic>
+              </wp:anchor>
+            </w:drawing>
+          </mc:Choice>
+          <mc:Fallback xmlns:w16se="http://schemas.microsoft.com/office/word/2015/wordml/symex" xmlns:cx1="http://schemas.microsoft.com/office/drawing/2015/9/8/chartex" xmlns:cx="http://schemas.microsoft.com/office/drawing/2014/chartex">
+            <w:pict>
+              <v:rect w14:anchorId="1315B3C4" id="_x0000_s1028" style="position:absolute;margin-left:-54pt;margin-top:-106.35pt;width:738.75pt;height:565.85pt;z-index:-251676675;visibility:visible;mso-wrap-style:square;mso-wrap-distance-left:9pt;mso-wrap-distance-top:0;mso-wrap-distance-right:9pt;mso-wrap-distance-bottom:0;mso-position-horizontal:absolute;mso-position-horizontal-relative:text;mso-position-vertical:absolute;mso-position-vertical-relative:text;v-text-anchor:middle" o:gfxdata="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" filled="f" strokecolor="#006ab2 [3206]" strokeweight="6.5pt">
+                <v:textbox>
+                  <w:txbxContent>
+                    <w:p>
+                      <w:pPr>
+                        <w:jc w:val="both"/>
+                        <w:rPr>
+                          <w:b/>
+                        </w:rPr>
+                      </w:pPr>
+                    </w:p>
+                  </w:txbxContent>
+                </v:textbox>
+              </v:rect>
+            </w:pict>
+          </mc:Fallback>
+        </mc:AlternateContent>
+      </w:r>
+      <w:r>
+        <w:rPr>
+          <w:noProof/>
+          <w:sz w:val="56"/>
           <w:lang w:eastAsia="en-US"/>
         </w:rPr>
         <mc:AlternateContent>
           <mc:Choice Requires="wps">
             <w:drawing>
-              <wp:anchor distT="0" distB="0" distL="114300" distR="114300" simplePos="0" relativeHeight="251660799" behindDoc="0" locked="0" layoutInCell="1" allowOverlap="1" wp14:anchorId="763E957F" wp14:editId="0C321FEE">
+              <wp:anchor distT="0" distB="0" distL="114300" distR="114300" simplePos="0" relativeHeight="251659775" behindDoc="0" locked="0" layoutInCell="1" allowOverlap="1" wp14:anchorId="763E957F" wp14:editId="5E84EC37">
                 <wp:simplePos x="0" y="0"/>
                 <wp:positionH relativeFrom="column">
-                  <wp:posOffset>975360</wp:posOffset>
+                  <wp:posOffset>775459</wp:posOffset>
                 </wp:positionH>
                 <wp:positionV relativeFrom="paragraph">
-                  <wp:posOffset>-633095</wp:posOffset>
+                  <wp:posOffset>-624643</wp:posOffset>
                 </wp:positionV>
-                <wp:extent cx="5721985" cy="629285"/>
+                <wp:extent cx="7008783" cy="647189"/>
                 <wp:effectExtent l="0" t="0" r="0" b="0"/>
                 <wp:wrapNone/>
                 <wp:docPr id="18" name="Rectangle 2"/>
@@ -1392,7 +1795,7 @@
                       <wps:spPr>
                         <a:xfrm>
                           <a:off x="0" y="0"/>
-                          <a:ext cx="5721985" cy="629285"/>
+                          <a:ext cx="7008783" cy="647189"/>
                         </a:xfrm>
                         <a:prstGeom prst="rect">
                           <a:avLst/>
@@ -1403,7 +1806,11 @@
                           <w:p>
                             <w:pPr>
                               <w:pStyle w:val="NormalWeb"/>
+                              <w:tabs>
+                                <w:tab w:val="left" w:pos="-990"/>
+                              </w:tabs>
                               <w:spacing w:before="0" w:beforeAutospacing="0" w:after="0" w:afterAutospacing="0"/>
+                              <w:ind w:left="-990"/>
                               <w:jc w:val="center"/>
                             </w:pPr>
                             <w:r>
@@ -1420,32 +1827,42 @@
                                   <w14:round/>
                                 </w14:textOutline>
                               </w:rPr>
-                              <w:t xml:space="preserve">Certificate of EXCELLENCE </w:t>
+                              <w:t>Certificate of EXCELLENCE</w:t>
                             </w:r>
                           </w:p>
                         </w:txbxContent>
                       </wps:txbx>
-                      <wps:bodyPr spcFirstLastPara="1" wrap="none" numCol="1">
+                      <wps:bodyPr spcFirstLastPara="1" wrap="square" numCol="1">
                         <a:prstTxWarp prst="textArchUp">
                           <a:avLst/>
                         </a:prstTxWarp>
-                        <a:spAutoFit/>
+                        <a:noAutofit/>
                       </wps:bodyPr>
                     </wps:wsp>
                   </a:graphicData>
                 </a:graphic>
+                <wp14:sizeRelH relativeFrom="margin">
+                  <wp14:pctWidth>0</wp14:pctWidth>
+                </wp14:sizeRelH>
+                <wp14:sizeRelV relativeFrom="margin">
+                  <wp14:pctHeight>0</wp14:pctHeight>
+                </wp14:sizeRelV>
               </wp:anchor>
             </w:drawing>
           </mc:Choice>
-          <mc:Fallback>
+          <mc:Fallback xmlns:w16se="http://schemas.microsoft.com/office/word/2015/wordml/symex" xmlns:cx1="http://schemas.microsoft.com/office/drawing/2015/9/8/chartex" xmlns:cx="http://schemas.microsoft.com/office/drawing/2014/chartex">
             <w:pict>
-              <v:rect w14:anchorId="763E957F" id="Rectangle 2" o:spid="_x0000_s1027" style="position:absolute;margin-left:76.8pt;margin-top:-49.8pt;width:450.55pt;height:49.55pt;z-index:251660799;visibility:visible;mso-wrap-style:none;mso-wrap-distance-left:9pt;mso-wrap-distance-top:0;mso-wrap-distance-right:9pt;mso-wrap-distance-bottom:0;mso-position-horizontal:absolute;mso-position-horizontal-relative:text;mso-position-vertical:absolute;mso-position-vertical-relative:text;v-text-anchor:top" o:gfxdata="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" filled="f" stroked="f">
-                <v:textbox style="mso-fit-shape-to-text:t">
+              <v:rect w14:anchorId="763E957F" id="Rectangle 2" o:spid="_x0000_s1029" style="position:absolute;margin-left:61.05pt;margin-top:-49.2pt;width:551.85pt;height:50.95pt;z-index:251659775;visibility:visible;mso-wrap-style:square;mso-width-percent:0;mso-height-percent:0;mso-wrap-distance-left:9pt;mso-wrap-distance-top:0;mso-wrap-distance-right:9pt;mso-wrap-distance-bottom:0;mso-position-horizontal:absolute;mso-position-horizontal-relative:text;mso-position-vertical:absolute;mso-position-vertical-relative:text;mso-width-percent:0;mso-height-percent:0;mso-width-relative:margin;mso-height-relative:margin;v-text-anchor:top" o:gfxdata="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" filled="f" stroked="f">
+                <v:textbox>
                   <w:txbxContent>
                     <w:p>
                       <w:pPr>
                         <w:pStyle w:val="NormalWeb"/>
+                        <w:tabs>
+                          <w:tab w:val="left" w:pos="-990"/>
+                        </w:tabs>
                         <w:spacing w:before="0" w:beforeAutospacing="0" w:after="0" w:afterAutospacing="0"/>
+                        <w:ind w:left="-990"/>
                         <w:jc w:val="center"/>
                       </w:pPr>
                       <w:r>
@@ -1462,7 +1879,7 @@
                             <w14:round/>
                           </w14:textOutline>
                         </w:rPr>
-                        <w:t xml:space="preserve">Certificate of EXCELLENCE </w:t>
+                        <w:t>Certificate of EXCELLENCE</w:t>
                       </w:r>
                     </w:p>
                   </w:txbxContent>
@@ -1474,221 +1891,9 @@
       </w:r>
       <w:r>
         <w:rPr>
-          <w:noProof/>
-          <w:lang w:eastAsia="en-US"/>
-          <w14:textOutline w14:w="0" w14:cap="rnd" w14:cmpd="sng" w14:algn="ctr">
-            <w14:noFill/>
-            <w14:prstDash w14:val="solid"/>
-            <w14:bevel/>
-          </w14:textOutline>
-        </w:rPr>
-        <mc:AlternateContent>
-          <mc:Choice Requires="wpg">
-            <w:drawing>
-              <wp:anchor distT="0" distB="0" distL="114300" distR="114300" simplePos="0" relativeHeight="251640829" behindDoc="1" locked="0" layoutInCell="1" allowOverlap="1" wp14:anchorId="355F39C4" wp14:editId="139B32E4">
-                <wp:simplePos x="0" y="0"/>
-                <wp:positionH relativeFrom="page">
-                  <wp:posOffset>108857</wp:posOffset>
-                </wp:positionH>
-                <wp:positionV relativeFrom="page">
-                  <wp:posOffset>87086</wp:posOffset>
-                </wp:positionV>
-                <wp:extent cx="9861006" cy="7630885"/>
-                <wp:effectExtent l="38100" t="38100" r="45085" b="46355"/>
-                <wp:wrapNone/>
-                <wp:docPr id="4" name="Background" descr="Background Graphic&#10;"/>
-                <wp:cNvGraphicFramePr/>
-                <a:graphic xmlns:a="http://schemas.openxmlformats.org/drawingml/2006/main">
-                  <a:graphicData uri="http://schemas.microsoft.com/office/word/2010/wordprocessingGroup">
-                    <wpg:wgp>
-                      <wpg:cNvGrpSpPr/>
-                      <wpg:grpSpPr>
-                        <a:xfrm>
-                          <a:off x="0" y="0"/>
-                          <a:ext cx="9861006" cy="7630885"/>
-                          <a:chOff x="-177077" y="-193197"/>
-                          <a:chExt cx="9435799" cy="7148215"/>
-                        </a:xfrm>
-                      </wpg:grpSpPr>
-                      <pic:pic xmlns:pic="http://schemas.openxmlformats.org/drawingml/2006/picture">
-                        <pic:nvPicPr>
-                          <pic:cNvPr id="3" name="Rays"/>
-                          <pic:cNvPicPr>
-                            <a:picLocks noChangeAspect="1"/>
-                          </pic:cNvPicPr>
-                        </pic:nvPicPr>
-                        <pic:blipFill>
-                          <a:blip r:embed="rId16" cstate="print">
-                            <a:extLst>
-                              <a:ext uri="{28A0092B-C50C-407E-A947-70E740481C1C}">
-                                <a14:useLocalDpi xmlns:a14="http://schemas.microsoft.com/office/drawing/2010/main"/>
-                              </a:ext>
-                            </a:extLst>
-                          </a:blip>
-                          <a:stretch>
-                            <a:fillRect/>
-                          </a:stretch>
-                        </pic:blipFill>
-                        <pic:spPr>
-                          <a:xfrm>
-                            <a:off x="0" y="0"/>
-                            <a:ext cx="9201150" cy="6858000"/>
-                          </a:xfrm>
-                          <a:prstGeom prst="rect">
-                            <a:avLst/>
-                          </a:prstGeom>
-                        </pic:spPr>
-                      </pic:pic>
-                      <pic:pic xmlns:pic="http://schemas.openxmlformats.org/drawingml/2006/picture">
-                        <pic:nvPicPr>
-                          <pic:cNvPr id="3824" name="Black border"/>
-                          <pic:cNvPicPr>
-                            <a:picLocks noChangeAspect="1"/>
-                          </pic:cNvPicPr>
-                        </pic:nvPicPr>
-                        <pic:blipFill>
-                          <a:blip r:embed="rId17">
-                            <a:extLst>
-                              <a:ext uri="{28A0092B-C50C-407E-A947-70E740481C1C}">
-                                <a14:useLocalDpi xmlns:a14="http://schemas.microsoft.com/office/drawing/2010/main" val="0"/>
-                              </a:ext>
-                            </a:extLst>
-                          </a:blip>
-                          <a:stretch>
-                            <a:fillRect/>
-                          </a:stretch>
-                        </pic:blipFill>
-                        <pic:spPr>
-                          <a:xfrm>
-                            <a:off x="-93746" y="-91778"/>
-                            <a:ext cx="9237893" cy="6959067"/>
-                          </a:xfrm>
-                          <a:prstGeom prst="rect">
-                            <a:avLst/>
-                          </a:prstGeom>
-                        </pic:spPr>
-                      </pic:pic>
-                      <wps:wsp>
-                        <wps:cNvPr id="5" name="Rectangular border"/>
-                        <wps:cNvSpPr/>
-                        <wps:spPr>
-                          <a:xfrm>
-                            <a:off x="-177077" y="-193197"/>
-                            <a:ext cx="9435799" cy="7148215"/>
-                          </a:xfrm>
-                          <a:prstGeom prst="rect">
-                            <a:avLst/>
-                          </a:prstGeom>
-                          <a:noFill/>
-                          <a:ln w="82550">
-                            <a:solidFill>
-                              <a:schemeClr val="accent3"/>
-                            </a:solidFill>
-                            <a:miter lim="800000"/>
-                          </a:ln>
-                        </wps:spPr>
-                        <wps:style>
-                          <a:lnRef idx="2">
-                            <a:schemeClr val="accent1">
-                              <a:shade val="50000"/>
-                            </a:schemeClr>
-                          </a:lnRef>
-                          <a:fillRef idx="1">
-                            <a:schemeClr val="accent1"/>
-                          </a:fillRef>
-                          <a:effectRef idx="0">
-                            <a:schemeClr val="accent1"/>
-                          </a:effectRef>
-                          <a:fontRef idx="minor">
-                            <a:schemeClr val="lt1"/>
-                          </a:fontRef>
-                        </wps:style>
-                        <wps:txbx>
-                          <w:txbxContent>
-                            <w:p>
-                              <w:pPr>
-                                <w:jc w:val="both"/>
-                                <w:rPr>
-                                  <w:b/>
-                                </w:rPr>
-                              </w:pPr>
-                            </w:p>
-                          </w:txbxContent>
-                        </wps:txbx>
-                        <wps:bodyPr rot="0" spcFirstLastPara="0" vertOverflow="overflow" horzOverflow="overflow" vert="horz" wrap="square" lIns="91440" tIns="45720" rIns="91440" bIns="45720" numCol="1" spcCol="0" rtlCol="0" fromWordArt="0" anchor="ctr" anchorCtr="0" forceAA="0" compatLnSpc="1">
-                          <a:prstTxWarp prst="textNoShape">
-                            <a:avLst/>
-                          </a:prstTxWarp>
-                          <a:noAutofit/>
-                        </wps:bodyPr>
-                      </wps:wsp>
-                    </wpg:wgp>
-                  </a:graphicData>
-                </a:graphic>
-                <wp14:sizeRelH relativeFrom="margin">
-                  <wp14:pctWidth>0</wp14:pctWidth>
-                </wp14:sizeRelH>
-                <wp14:sizeRelV relativeFrom="margin">
-                  <wp14:pctHeight>0</wp14:pctHeight>
-                </wp14:sizeRelV>
-              </wp:anchor>
-            </w:drawing>
-          </mc:Choice>
-          <mc:Fallback>
-            <w:pict>
-              <v:group w14:anchorId="355F39C4" id="Background" o:spid="_x0000_s1028" alt="Background Graphic&#10;" style="position:absolute;margin-left:8.55pt;margin-top:6.85pt;width:776.45pt;height:600.85pt;z-index:-251675651;mso-position-horizontal-relative:page;mso-position-vertical-relative:page;mso-width-relative:margin;mso-height-relative:margin" coordorigin="-177077,-193197" coordsize="9435799,7148215" o:gfxdata="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">
-                <v:shapetype id="_x0000_t75" coordsize="21600,21600" o:spt="75" o:preferrelative="t" path="m@4@5l@4@11@9@11@9@5xe" filled="f" stroked="f">
-                  <v:stroke joinstyle="miter"/>
-                  <v:formulas>
-                    <v:f eqn="if lineDrawn pixelLineWidth 0"/>
-                    <v:f eqn="sum @0 1 0"/>
-                    <v:f eqn="sum 0 0 @1"/>
-                    <v:f eqn="prod @2 1 2"/>
-                    <v:f eqn="prod @3 21600 pixelWidth"/>
-                    <v:f eqn="prod @3 21600 pixelHeight"/>
-                    <v:f eqn="sum @0 0 1"/>
-                    <v:f eqn="prod @6 1 2"/>
-                    <v:f eqn="prod @7 21600 pixelWidth"/>
-                    <v:f eqn="sum @8 21600 0"/>
-                    <v:f eqn="prod @7 21600 pixelHeight"/>
-                    <v:f eqn="sum @10 21600 0"/>
-                  </v:formulas>
-                  <v:path o:extrusionok="f" gradientshapeok="t" o:connecttype="rect"/>
-                  <o:lock v:ext="edit" aspectratio="t"/>
-                </v:shapetype>
-                <v:shape id="Rays" o:spid="_x0000_s1029" type="#_x0000_t75" style="position:absolute;width:9201150;height:6858000;visibility:visible;mso-wrap-style:square" o:gfxdata="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">
-                  <v:imagedata r:id="rId18" o:title=""/>
-                  <v:path arrowok="t"/>
-                </v:shape>
-                <v:shape id="Black border" o:spid="_x0000_s1030" type="#_x0000_t75" style="position:absolute;left:-93746;top:-91778;width:9237893;height:6959067;visibility:visible;mso-wrap-style:square" o:gfxdata="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">
-                  <v:imagedata r:id="rId19" o:title=""/>
-                  <v:path arrowok="t"/>
-                </v:shape>
-                <v:rect id="Rectangular border" o:spid="_x0000_s1031" style="position:absolute;left:-177077;top:-193197;width:9435799;height:7148215;visibility:visible;mso-wrap-style:square;v-text-anchor:middle" o:gfxdata="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" filled="f" strokecolor="#006ab2 [3206]" strokeweight="6.5pt">
-                  <v:textbox>
-                    <w:txbxContent>
-                      <w:p>
-                        <w:pPr>
-                          <w:jc w:val="both"/>
-                          <w:rPr>
-                            <w:b/>
-                          </w:rPr>
-                        </w:pPr>
-                      </w:p>
-                    </w:txbxContent>
-                  </v:textbox>
-                </v:rect>
-                <w10:wrap anchorx="page" anchory="page"/>
-              </v:group>
-            </w:pict>
-          </mc:Fallback>
-        </mc:AlternateContent>
-      </w:r>
-      <w:r>
-        <w:rPr>
           <w:rFonts w:ascii="Cambria" w:hAnsi="Cambria"/>
           <w:color w:val="auto"/>
-          <w:sz w:val="24"/>
+          <w:sz w:val="22"/>
           <w:szCs w:val="24"/>
         </w:rPr>
         <w:t xml:space="preserve">              </w:t>
@@ -2920,7 +3125,7 @@
 </file>
 
 <file path=customXml/itemProps2.xml><?xml version="1.0" encoding="utf-8"?>
-<ds:datastoreItem xmlns:ds="http://schemas.openxmlformats.org/officeDocument/2006/customXml" ds:itemID="{6316830A-9D08-E44A-BC2C-44835D5865B0}">
+<ds:datastoreItem xmlns:ds="http://schemas.openxmlformats.org/officeDocument/2006/customXml" ds:itemID="{2F63A46E-1116-9F43-B6E8-B694546086E7}">
   <ds:schemaRefs>
     <ds:schemaRef ds:uri="http://schemas.openxmlformats.org/officeDocument/2006/bibliography"/>
   </ds:schemaRefs>

</xml_diff>